<commit_message>
Created dapper sample project
</commit_message>
<xml_diff>
--- a/Docs/DB and ORM.docx
+++ b/Docs/DB and ORM.docx
@@ -103,6 +103,47 @@
           <w:lang w:val="en-US"/>
         </w:rPr>
         <w:t>Dapper - Lightweight</w:t>
+      </w:r>
+    </w:p>
+    <w:p>
+      <w:pPr>
+        <w:bidi w:val="0"/>
+        <w:rPr>
+          <w:rFonts w:hint="default"/>
+          <w:lang w:val="en-IN"/>
+        </w:rPr>
+      </w:pPr>
+      <w:r>
+        <w:rPr>
+          <w:rFonts w:hint="default"/>
+          <w:lang w:val="en-IN"/>
+        </w:rPr>
+        <w:t>Identity will be used to set the value for particular column in increment seed value provided by user.</w:t>
+      </w:r>
+    </w:p>
+    <w:p>
+      <w:pPr>
+        <w:bidi w:val="0"/>
+        <w:rPr>
+          <w:rFonts w:hint="default"/>
+          <w:lang w:val="en-IN"/>
+        </w:rPr>
+      </w:pPr>
+    </w:p>
+    <w:p>
+      <w:pPr>
+        <w:bidi w:val="0"/>
+        <w:rPr>
+          <w:rFonts w:hint="default"/>
+          <w:lang w:val="en-IN"/>
+        </w:rPr>
+      </w:pPr>
+      <w:r>
+        <w:rPr>
+          <w:rFonts w:hint="default"/>
+          <w:lang w:val="en-IN"/>
+        </w:rPr>
+        <w:t>Sample code in github</w:t>
       </w:r>
       <w:bookmarkStart w:id="0" w:name="_GoBack"/>
       <w:bookmarkEnd w:id="0"/>

</xml_diff>

<commit_message>
Updated correct connection string
DB access is working properly
</commit_message>
<xml_diff>
--- a/Docs/DB and ORM.docx
+++ b/Docs/DB and ORM.docx
@@ -77,6 +77,7 @@
     <w:p>
       <w:pPr>
         <w:numPr>
+          <w:ilvl w:val="0"/>
           <w:numId w:val="0"/>
         </w:numPr>
         <w:rPr>
@@ -116,10 +117,1419 @@
           <w:rFonts w:hint="default"/>
           <w:lang w:val="en-IN"/>
         </w:rPr>
+        <w:t>IDbConnection Interface</w:t>
+      </w:r>
+    </w:p>
+    <w:p>
+      <w:pPr>
+        <w:bidi w:val="0"/>
+      </w:pPr>
+      <w:r>
+        <w:t>Represents an open connection to a data source, and is implemented by .NET data providers that access relational databases.</w:t>
+      </w:r>
+    </w:p>
+    <w:p>
+      <w:pPr>
+        <w:bidi w:val="0"/>
+      </w:pPr>
+    </w:p>
+    <w:p>
+      <w:pPr>
+        <w:bidi w:val="0"/>
+        <w:rPr>
+          <w:rFonts w:hint="default"/>
+          <w:b/>
+          <w:bCs/>
+          <w:lang w:val="en-IN"/>
+        </w:rPr>
+      </w:pPr>
+      <w:r>
+        <w:rPr>
+          <w:rFonts w:hint="default"/>
+          <w:b/>
+          <w:bCs/>
+          <w:lang w:val="en-IN"/>
+        </w:rPr>
+        <w:t>Properties</w:t>
+      </w:r>
+    </w:p>
+    <w:tbl>
+      <w:tblPr>
+        <w:tblW w:w="8635" w:type="dxa"/>
+        <w:tblInd w:w="0" w:type="dxa"/>
+        <w:tblBorders>
+          <w:top w:val="none" w:color="auto" w:sz="0" w:space="0"/>
+          <w:left w:val="none" w:color="auto" w:sz="0" w:space="0"/>
+          <w:bottom w:val="none" w:color="auto" w:sz="0" w:space="0"/>
+          <w:right w:val="none" w:color="auto" w:sz="0" w:space="0"/>
+          <w:insideH w:val="none" w:color="auto" w:sz="0" w:space="0"/>
+          <w:insideV w:val="none" w:color="auto" w:sz="0" w:space="0"/>
+        </w:tblBorders>
+        <w:shd w:val="clear" w:color="auto" w:fill="FFFFFF" w:themeFill="background1"/>
+        <w:tblLayout w:type="autofit"/>
+        <w:tblCellMar>
+          <w:top w:w="15" w:type="dxa"/>
+          <w:left w:w="15" w:type="dxa"/>
+          <w:bottom w:w="15" w:type="dxa"/>
+          <w:right w:w="15" w:type="dxa"/>
+        </w:tblCellMar>
+      </w:tblPr>
+      <w:tblGrid>
+        <w:gridCol w:w="2846"/>
+        <w:gridCol w:w="5789"/>
+      </w:tblGrid>
+      <w:tr>
+        <w:tblPrEx>
+          <w:tblBorders>
+            <w:top w:val="none" w:color="auto" w:sz="0" w:space="0"/>
+            <w:left w:val="none" w:color="auto" w:sz="0" w:space="0"/>
+            <w:bottom w:val="none" w:color="auto" w:sz="0" w:space="0"/>
+            <w:right w:val="none" w:color="auto" w:sz="0" w:space="0"/>
+            <w:insideH w:val="none" w:color="auto" w:sz="0" w:space="0"/>
+            <w:insideV w:val="none" w:color="auto" w:sz="0" w:space="0"/>
+          </w:tblBorders>
+          <w:shd w:val="clear" w:color="auto" w:fill="FFFFFF" w:themeFill="background1"/>
+          <w:tblCellMar>
+            <w:top w:w="15" w:type="dxa"/>
+            <w:left w:w="15" w:type="dxa"/>
+            <w:bottom w:w="15" w:type="dxa"/>
+            <w:right w:w="15" w:type="dxa"/>
+          </w:tblCellMar>
+        </w:tblPrEx>
+        <w:tc>
+          <w:tcPr>
+            <w:tcW w:w="2846" w:type="dxa"/>
+            <w:shd w:val="clear" w:color="auto" w:fill="FFFFFF" w:themeFill="background1"/>
+            <w:vAlign w:val="top"/>
+          </w:tcPr>
+          <w:p>
+            <w:pPr>
+              <w:bidi w:val="0"/>
+              <w:rPr>
+                <w:rFonts w:hint="default"/>
+                <w:lang w:val="en-IN"/>
+              </w:rPr>
+            </w:pPr>
+            <w:r>
+              <w:rPr>
+                <w:rFonts w:hint="default"/>
+                <w:b/>
+                <w:bCs/>
+                <w:lang w:val="en-IN" w:eastAsia="zh-CN"/>
+              </w:rPr>
+              <w:fldChar w:fldCharType="begin"/>
+            </w:r>
+            <w:r>
+              <w:rPr>
+                <w:rFonts w:hint="default"/>
+                <w:b/>
+                <w:bCs/>
+                <w:lang w:val="en-IN" w:eastAsia="zh-CN"/>
+              </w:rPr>
+              <w:instrText xml:space="preserve"> HYPERLINK "https://learn.microsoft.com/en-us/dotnet/api/system.data.idbconnection.connectionstring?view=net-7.0" \l "system-data-idbconnection-connectionstring" </w:instrText>
+            </w:r>
+            <w:r>
+              <w:rPr>
+                <w:rFonts w:hint="default"/>
+                <w:b/>
+                <w:bCs/>
+                <w:lang w:val="en-IN" w:eastAsia="zh-CN"/>
+              </w:rPr>
+              <w:fldChar w:fldCharType="separate"/>
+            </w:r>
+            <w:r>
+              <w:rPr>
+                <w:rFonts w:hint="default"/>
+                <w:b/>
+                <w:bCs/>
+                <w:lang w:val="en-IN"/>
+              </w:rPr>
+              <w:t>ConnectionString</w:t>
+            </w:r>
+            <w:r>
+              <w:rPr>
+                <w:rFonts w:hint="default"/>
+                <w:b/>
+                <w:bCs/>
+                <w:lang w:val="en-IN" w:eastAsia="zh-CN"/>
+              </w:rPr>
+              <w:fldChar w:fldCharType="end"/>
+            </w:r>
+          </w:p>
+        </w:tc>
+        <w:tc>
+          <w:tcPr>
+            <w:tcW w:w="0" w:type="auto"/>
+            <w:shd w:val="clear" w:color="auto" w:fill="FFFFFF" w:themeFill="background1"/>
+            <w:vAlign w:val="top"/>
+          </w:tcPr>
+          <w:p>
+            <w:pPr>
+              <w:bidi w:val="0"/>
+              <w:rPr>
+                <w:rFonts w:hint="default"/>
+                <w:lang w:val="en-IN"/>
+              </w:rPr>
+            </w:pPr>
+            <w:r>
+              <w:rPr>
+                <w:rFonts w:hint="default"/>
+                <w:lang w:val="en-IN"/>
+              </w:rPr>
+              <w:t>Gets or sets the string used to open a database.</w:t>
+            </w:r>
+          </w:p>
+        </w:tc>
+      </w:tr>
+      <w:tr>
+        <w:tblPrEx>
+          <w:tblBorders>
+            <w:top w:val="none" w:color="auto" w:sz="0" w:space="0"/>
+            <w:left w:val="none" w:color="auto" w:sz="0" w:space="0"/>
+            <w:bottom w:val="none" w:color="auto" w:sz="0" w:space="0"/>
+            <w:right w:val="none" w:color="auto" w:sz="0" w:space="0"/>
+            <w:insideH w:val="none" w:color="auto" w:sz="0" w:space="0"/>
+            <w:insideV w:val="none" w:color="auto" w:sz="0" w:space="0"/>
+          </w:tblBorders>
+          <w:tblCellMar>
+            <w:top w:w="15" w:type="dxa"/>
+            <w:left w:w="15" w:type="dxa"/>
+            <w:bottom w:w="15" w:type="dxa"/>
+            <w:right w:w="15" w:type="dxa"/>
+          </w:tblCellMar>
+        </w:tblPrEx>
+        <w:tc>
+          <w:tcPr>
+            <w:tcW w:w="2846" w:type="dxa"/>
+            <w:shd w:val="clear" w:color="auto" w:fill="FFFFFF" w:themeFill="background1"/>
+            <w:vAlign w:val="top"/>
+          </w:tcPr>
+          <w:p>
+            <w:pPr>
+              <w:bidi w:val="0"/>
+              <w:rPr>
+                <w:rFonts w:hint="default"/>
+                <w:lang w:val="en-IN"/>
+              </w:rPr>
+            </w:pPr>
+            <w:r>
+              <w:rPr>
+                <w:rFonts w:hint="default"/>
+                <w:b/>
+                <w:bCs/>
+                <w:lang w:val="en-IN" w:eastAsia="zh-CN"/>
+              </w:rPr>
+              <w:fldChar w:fldCharType="begin"/>
+            </w:r>
+            <w:r>
+              <w:rPr>
+                <w:rFonts w:hint="default"/>
+                <w:b/>
+                <w:bCs/>
+                <w:lang w:val="en-IN" w:eastAsia="zh-CN"/>
+              </w:rPr>
+              <w:instrText xml:space="preserve"> HYPERLINK "https://learn.microsoft.com/en-us/dotnet/api/system.data.idbconnection.connectiontimeout?view=net-7.0" \l "system-data-idbconnection-connectiontimeout" </w:instrText>
+            </w:r>
+            <w:r>
+              <w:rPr>
+                <w:rFonts w:hint="default"/>
+                <w:b/>
+                <w:bCs/>
+                <w:lang w:val="en-IN" w:eastAsia="zh-CN"/>
+              </w:rPr>
+              <w:fldChar w:fldCharType="separate"/>
+            </w:r>
+            <w:r>
+              <w:rPr>
+                <w:rFonts w:hint="default"/>
+                <w:b/>
+                <w:bCs/>
+                <w:lang w:val="en-IN"/>
+              </w:rPr>
+              <w:t>ConnectionTimeout</w:t>
+            </w:r>
+            <w:r>
+              <w:rPr>
+                <w:rFonts w:hint="default"/>
+                <w:b/>
+                <w:bCs/>
+                <w:lang w:val="en-IN" w:eastAsia="zh-CN"/>
+              </w:rPr>
+              <w:fldChar w:fldCharType="end"/>
+            </w:r>
+          </w:p>
+        </w:tc>
+        <w:tc>
+          <w:tcPr>
+            <w:tcW w:w="0" w:type="auto"/>
+            <w:shd w:val="clear" w:color="auto" w:fill="FFFFFF" w:themeFill="background1"/>
+            <w:vAlign w:val="top"/>
+          </w:tcPr>
+          <w:p>
+            <w:pPr>
+              <w:bidi w:val="0"/>
+              <w:rPr>
+                <w:rFonts w:hint="default"/>
+                <w:lang w:val="en-IN"/>
+              </w:rPr>
+            </w:pPr>
+            <w:r>
+              <w:rPr>
+                <w:rFonts w:hint="default"/>
+                <w:lang w:val="en-IN"/>
+              </w:rPr>
+              <w:t>Gets the time to wait (in seconds) while trying to establish a connection before terminating the attempt and generating an error.</w:t>
+            </w:r>
+          </w:p>
+        </w:tc>
+      </w:tr>
+      <w:tr>
+        <w:tblPrEx>
+          <w:tblBorders>
+            <w:top w:val="none" w:color="auto" w:sz="0" w:space="0"/>
+            <w:left w:val="none" w:color="auto" w:sz="0" w:space="0"/>
+            <w:bottom w:val="none" w:color="auto" w:sz="0" w:space="0"/>
+            <w:right w:val="none" w:color="auto" w:sz="0" w:space="0"/>
+            <w:insideH w:val="none" w:color="auto" w:sz="0" w:space="0"/>
+            <w:insideV w:val="none" w:color="auto" w:sz="0" w:space="0"/>
+          </w:tblBorders>
+          <w:tblCellMar>
+            <w:top w:w="15" w:type="dxa"/>
+            <w:left w:w="15" w:type="dxa"/>
+            <w:bottom w:w="15" w:type="dxa"/>
+            <w:right w:w="15" w:type="dxa"/>
+          </w:tblCellMar>
+        </w:tblPrEx>
+        <w:tc>
+          <w:tcPr>
+            <w:tcW w:w="2846" w:type="dxa"/>
+            <w:shd w:val="clear" w:color="auto" w:fill="FFFFFF" w:themeFill="background1"/>
+            <w:vAlign w:val="top"/>
+          </w:tcPr>
+          <w:p>
+            <w:pPr>
+              <w:bidi w:val="0"/>
+              <w:rPr>
+                <w:rFonts w:hint="default"/>
+                <w:lang w:val="en-IN"/>
+              </w:rPr>
+            </w:pPr>
+            <w:r>
+              <w:rPr>
+                <w:rFonts w:hint="default"/>
+                <w:b/>
+                <w:bCs/>
+                <w:lang w:val="en-IN" w:eastAsia="zh-CN"/>
+              </w:rPr>
+              <w:fldChar w:fldCharType="begin"/>
+            </w:r>
+            <w:r>
+              <w:rPr>
+                <w:rFonts w:hint="default"/>
+                <w:b/>
+                <w:bCs/>
+                <w:lang w:val="en-IN" w:eastAsia="zh-CN"/>
+              </w:rPr>
+              <w:instrText xml:space="preserve"> HYPERLINK "https://learn.microsoft.com/en-us/dotnet/api/system.data.idbconnection.database?view=net-7.0" \l "system-data-idbconnection-database" </w:instrText>
+            </w:r>
+            <w:r>
+              <w:rPr>
+                <w:rFonts w:hint="default"/>
+                <w:b/>
+                <w:bCs/>
+                <w:lang w:val="en-IN" w:eastAsia="zh-CN"/>
+              </w:rPr>
+              <w:fldChar w:fldCharType="separate"/>
+            </w:r>
+            <w:r>
+              <w:rPr>
+                <w:rFonts w:hint="default"/>
+                <w:b/>
+                <w:bCs/>
+                <w:lang w:val="en-IN"/>
+              </w:rPr>
+              <w:t>Database</w:t>
+            </w:r>
+            <w:r>
+              <w:rPr>
+                <w:rFonts w:hint="default"/>
+                <w:b/>
+                <w:bCs/>
+                <w:lang w:val="en-IN" w:eastAsia="zh-CN"/>
+              </w:rPr>
+              <w:fldChar w:fldCharType="end"/>
+            </w:r>
+          </w:p>
+        </w:tc>
+        <w:tc>
+          <w:tcPr>
+            <w:tcW w:w="0" w:type="auto"/>
+            <w:shd w:val="clear" w:color="auto" w:fill="FFFFFF" w:themeFill="background1"/>
+            <w:vAlign w:val="top"/>
+          </w:tcPr>
+          <w:p>
+            <w:pPr>
+              <w:bidi w:val="0"/>
+              <w:rPr>
+                <w:rFonts w:hint="default"/>
+                <w:lang w:val="en-IN"/>
+              </w:rPr>
+            </w:pPr>
+            <w:r>
+              <w:rPr>
+                <w:rFonts w:hint="default"/>
+                <w:lang w:val="en-IN"/>
+              </w:rPr>
+              <w:t>Gets the name of the current database or the database to be used after a connection is opened.</w:t>
+            </w:r>
+          </w:p>
+        </w:tc>
+      </w:tr>
+      <w:tr>
+        <w:tblPrEx>
+          <w:tblBorders>
+            <w:top w:val="none" w:color="auto" w:sz="0" w:space="0"/>
+            <w:left w:val="none" w:color="auto" w:sz="0" w:space="0"/>
+            <w:bottom w:val="none" w:color="auto" w:sz="0" w:space="0"/>
+            <w:right w:val="none" w:color="auto" w:sz="0" w:space="0"/>
+            <w:insideH w:val="none" w:color="auto" w:sz="0" w:space="0"/>
+            <w:insideV w:val="none" w:color="auto" w:sz="0" w:space="0"/>
+          </w:tblBorders>
+          <w:tblCellMar>
+            <w:top w:w="15" w:type="dxa"/>
+            <w:left w:w="15" w:type="dxa"/>
+            <w:bottom w:w="15" w:type="dxa"/>
+            <w:right w:w="15" w:type="dxa"/>
+          </w:tblCellMar>
+        </w:tblPrEx>
+        <w:tc>
+          <w:tcPr>
+            <w:tcW w:w="2846" w:type="dxa"/>
+            <w:shd w:val="clear" w:color="auto" w:fill="FFFFFF" w:themeFill="background1"/>
+            <w:vAlign w:val="top"/>
+          </w:tcPr>
+          <w:p>
+            <w:pPr>
+              <w:bidi w:val="0"/>
+              <w:rPr>
+                <w:rFonts w:hint="default"/>
+                <w:lang w:val="en-IN"/>
+              </w:rPr>
+            </w:pPr>
+            <w:r>
+              <w:rPr>
+                <w:rFonts w:hint="default"/>
+                <w:b/>
+                <w:bCs/>
+                <w:lang w:val="en-IN" w:eastAsia="zh-CN"/>
+              </w:rPr>
+              <w:fldChar w:fldCharType="begin"/>
+            </w:r>
+            <w:r>
+              <w:rPr>
+                <w:rFonts w:hint="default"/>
+                <w:b/>
+                <w:bCs/>
+                <w:lang w:val="en-IN" w:eastAsia="zh-CN"/>
+              </w:rPr>
+              <w:instrText xml:space="preserve"> HYPERLINK "https://learn.microsoft.com/en-us/dotnet/api/system.data.idbconnection.state?view=net-7.0" \l "system-data-idbconnection-state" </w:instrText>
+            </w:r>
+            <w:r>
+              <w:rPr>
+                <w:rFonts w:hint="default"/>
+                <w:b/>
+                <w:bCs/>
+                <w:lang w:val="en-IN" w:eastAsia="zh-CN"/>
+              </w:rPr>
+              <w:fldChar w:fldCharType="separate"/>
+            </w:r>
+            <w:r>
+              <w:rPr>
+                <w:rFonts w:hint="default"/>
+                <w:b/>
+                <w:bCs/>
+                <w:lang w:val="en-IN"/>
+              </w:rPr>
+              <w:t>State</w:t>
+            </w:r>
+            <w:r>
+              <w:rPr>
+                <w:rFonts w:hint="default"/>
+                <w:b/>
+                <w:bCs/>
+                <w:lang w:val="en-IN" w:eastAsia="zh-CN"/>
+              </w:rPr>
+              <w:fldChar w:fldCharType="end"/>
+            </w:r>
+          </w:p>
+        </w:tc>
+        <w:tc>
+          <w:tcPr>
+            <w:tcW w:w="0" w:type="auto"/>
+            <w:shd w:val="clear" w:color="auto" w:fill="FFFFFF" w:themeFill="background1"/>
+            <w:vAlign w:val="top"/>
+          </w:tcPr>
+          <w:p>
+            <w:pPr>
+              <w:bidi w:val="0"/>
+              <w:rPr>
+                <w:rFonts w:hint="default"/>
+                <w:lang w:val="en-IN"/>
+              </w:rPr>
+            </w:pPr>
+            <w:r>
+              <w:rPr>
+                <w:rFonts w:hint="default"/>
+                <w:lang w:val="en-IN"/>
+              </w:rPr>
+              <w:t>Gets the current state of the connection.</w:t>
+            </w:r>
+          </w:p>
+        </w:tc>
+      </w:tr>
+    </w:tbl>
+    <w:p>
+      <w:pPr>
+        <w:bidi w:val="0"/>
+        <w:rPr>
+          <w:rFonts w:hint="default"/>
+          <w:lang w:val="en-IN"/>
+        </w:rPr>
+      </w:pPr>
+      <w:r>
+        <w:rPr>
+          <w:rFonts w:hint="default"/>
+          <w:lang w:val="en-IN" w:eastAsia="zh-CN"/>
+        </w:rPr>
+        <w:fldChar w:fldCharType="begin"/>
+      </w:r>
+      <w:r>
+        <w:rPr>
+          <w:rFonts w:hint="default"/>
+          <w:lang w:val="en-IN" w:eastAsia="zh-CN"/>
+        </w:rPr>
+        <w:instrText xml:space="preserve"> HYPERLINK "https://learn.microsoft.com/en-us/dotnet/api/system.data.idbconnection?view=net-7.0" \l "methods" </w:instrText>
+      </w:r>
+      <w:r>
+        <w:rPr>
+          <w:rFonts w:hint="default"/>
+          <w:lang w:val="en-IN" w:eastAsia="zh-CN"/>
+        </w:rPr>
+        <w:fldChar w:fldCharType="separate"/>
+      </w:r>
+      <w:r>
+        <w:rPr>
+          <w:rFonts w:hint="default"/>
+          <w:lang w:val="en-IN" w:eastAsia="zh-CN"/>
+        </w:rPr>
+        <w:fldChar w:fldCharType="end"/>
+      </w:r>
+    </w:p>
+    <w:p>
+      <w:pPr>
+        <w:bidi w:val="0"/>
+        <w:rPr>
+          <w:rFonts w:hint="default"/>
+          <w:b/>
+          <w:bCs/>
+          <w:lang w:val="en-IN"/>
+        </w:rPr>
+      </w:pPr>
+      <w:r>
+        <w:rPr>
+          <w:rFonts w:hint="default"/>
+          <w:b/>
+          <w:bCs/>
+          <w:lang w:val="en-IN"/>
+        </w:rPr>
+        <w:t>Methods</w:t>
+      </w:r>
+    </w:p>
+    <w:tbl>
+      <w:tblPr>
+        <w:tblW w:w="8635" w:type="dxa"/>
+        <w:tblInd w:w="0" w:type="dxa"/>
+        <w:tblBorders>
+          <w:top w:val="none" w:color="auto" w:sz="0" w:space="0"/>
+          <w:left w:val="none" w:color="auto" w:sz="0" w:space="0"/>
+          <w:bottom w:val="none" w:color="auto" w:sz="0" w:space="0"/>
+          <w:right w:val="none" w:color="auto" w:sz="0" w:space="0"/>
+          <w:insideH w:val="none" w:color="auto" w:sz="0" w:space="0"/>
+          <w:insideV w:val="none" w:color="auto" w:sz="0" w:space="0"/>
+        </w:tblBorders>
+        <w:shd w:val="clear" w:color="auto" w:fill="FFFFFF" w:themeFill="background1"/>
+        <w:tblLayout w:type="autofit"/>
+        <w:tblCellMar>
+          <w:top w:w="15" w:type="dxa"/>
+          <w:left w:w="15" w:type="dxa"/>
+          <w:bottom w:w="15" w:type="dxa"/>
+          <w:right w:w="15" w:type="dxa"/>
+        </w:tblCellMar>
+      </w:tblPr>
+      <w:tblGrid>
+        <w:gridCol w:w="2897"/>
+        <w:gridCol w:w="5738"/>
+      </w:tblGrid>
+      <w:tr>
+        <w:tblPrEx>
+          <w:tblBorders>
+            <w:top w:val="none" w:color="auto" w:sz="0" w:space="0"/>
+            <w:left w:val="none" w:color="auto" w:sz="0" w:space="0"/>
+            <w:bottom w:val="none" w:color="auto" w:sz="0" w:space="0"/>
+            <w:right w:val="none" w:color="auto" w:sz="0" w:space="0"/>
+            <w:insideH w:val="none" w:color="auto" w:sz="0" w:space="0"/>
+            <w:insideV w:val="none" w:color="auto" w:sz="0" w:space="0"/>
+          </w:tblBorders>
+          <w:shd w:val="clear" w:color="auto" w:fill="FFFFFF" w:themeFill="background1"/>
+          <w:tblCellMar>
+            <w:top w:w="15" w:type="dxa"/>
+            <w:left w:w="15" w:type="dxa"/>
+            <w:bottom w:w="15" w:type="dxa"/>
+            <w:right w:w="15" w:type="dxa"/>
+          </w:tblCellMar>
+        </w:tblPrEx>
+        <w:tc>
+          <w:tcPr>
+            <w:tcW w:w="2846" w:type="dxa"/>
+            <w:shd w:val="clear" w:color="auto" w:fill="FFFFFF" w:themeFill="background1"/>
+            <w:vAlign w:val="top"/>
+          </w:tcPr>
+          <w:p>
+            <w:pPr>
+              <w:bidi w:val="0"/>
+              <w:rPr>
+                <w:rFonts w:hint="default"/>
+                <w:b/>
+                <w:bCs/>
+                <w:lang w:val="en-IN"/>
+              </w:rPr>
+            </w:pPr>
+            <w:bookmarkStart w:id="0" w:name="_GoBack" w:colFirst="0" w:colLast="0"/>
+            <w:r>
+              <w:rPr>
+                <w:rFonts w:hint="default"/>
+                <w:b/>
+                <w:bCs/>
+                <w:lang w:val="en-IN" w:eastAsia="zh-CN"/>
+              </w:rPr>
+              <w:fldChar w:fldCharType="begin"/>
+            </w:r>
+            <w:r>
+              <w:rPr>
+                <w:rFonts w:hint="default"/>
+                <w:b/>
+                <w:bCs/>
+                <w:lang w:val="en-IN" w:eastAsia="zh-CN"/>
+              </w:rPr>
+              <w:instrText xml:space="preserve"> HYPERLINK "https://learn.microsoft.com/en-us/dotnet/api/system.data.idbconnection.begintransaction?view=net-7.0" \l "system-data-idbconnection-begintransaction" </w:instrText>
+            </w:r>
+            <w:r>
+              <w:rPr>
+                <w:rFonts w:hint="default"/>
+                <w:b/>
+                <w:bCs/>
+                <w:lang w:val="en-IN" w:eastAsia="zh-CN"/>
+              </w:rPr>
+              <w:fldChar w:fldCharType="separate"/>
+            </w:r>
+            <w:r>
+              <w:rPr>
+                <w:rFonts w:hint="default"/>
+                <w:b/>
+                <w:bCs/>
+                <w:lang w:val="en-IN"/>
+              </w:rPr>
+              <w:t>BeginTransaction()</w:t>
+            </w:r>
+            <w:r>
+              <w:rPr>
+                <w:rFonts w:hint="default"/>
+                <w:b/>
+                <w:bCs/>
+                <w:lang w:val="en-IN" w:eastAsia="zh-CN"/>
+              </w:rPr>
+              <w:fldChar w:fldCharType="end"/>
+            </w:r>
+          </w:p>
+        </w:tc>
+        <w:tc>
+          <w:tcPr>
+            <w:tcW w:w="0" w:type="auto"/>
+            <w:shd w:val="clear" w:color="auto" w:fill="FFFFFF" w:themeFill="background1"/>
+            <w:vAlign w:val="top"/>
+          </w:tcPr>
+          <w:p>
+            <w:pPr>
+              <w:bidi w:val="0"/>
+              <w:rPr>
+                <w:rFonts w:hint="default"/>
+                <w:lang w:val="en-IN"/>
+              </w:rPr>
+            </w:pPr>
+            <w:r>
+              <w:rPr>
+                <w:rFonts w:hint="default"/>
+                <w:lang w:val="en-IN"/>
+              </w:rPr>
+              <w:t>Begins a database transaction.</w:t>
+            </w:r>
+          </w:p>
+        </w:tc>
+      </w:tr>
+      <w:tr>
+        <w:tblPrEx>
+          <w:tblBorders>
+            <w:top w:val="none" w:color="auto" w:sz="0" w:space="0"/>
+            <w:left w:val="none" w:color="auto" w:sz="0" w:space="0"/>
+            <w:bottom w:val="none" w:color="auto" w:sz="0" w:space="0"/>
+            <w:right w:val="none" w:color="auto" w:sz="0" w:space="0"/>
+            <w:insideH w:val="none" w:color="auto" w:sz="0" w:space="0"/>
+            <w:insideV w:val="none" w:color="auto" w:sz="0" w:space="0"/>
+          </w:tblBorders>
+          <w:shd w:val="clear" w:color="auto" w:fill="FFFFFF" w:themeFill="background1"/>
+          <w:tblCellMar>
+            <w:top w:w="15" w:type="dxa"/>
+            <w:left w:w="15" w:type="dxa"/>
+            <w:bottom w:w="15" w:type="dxa"/>
+            <w:right w:w="15" w:type="dxa"/>
+          </w:tblCellMar>
+        </w:tblPrEx>
+        <w:tc>
+          <w:tcPr>
+            <w:tcW w:w="2846" w:type="dxa"/>
+            <w:shd w:val="clear" w:color="auto" w:fill="FFFFFF" w:themeFill="background1"/>
+            <w:vAlign w:val="top"/>
+          </w:tcPr>
+          <w:p>
+            <w:pPr>
+              <w:bidi w:val="0"/>
+              <w:rPr>
+                <w:rFonts w:hint="default"/>
+                <w:b/>
+                <w:bCs/>
+                <w:lang w:val="en-IN"/>
+              </w:rPr>
+            </w:pPr>
+            <w:r>
+              <w:rPr>
+                <w:rFonts w:hint="default"/>
+                <w:b/>
+                <w:bCs/>
+                <w:lang w:val="en-IN" w:eastAsia="zh-CN"/>
+              </w:rPr>
+              <w:fldChar w:fldCharType="begin"/>
+            </w:r>
+            <w:r>
+              <w:rPr>
+                <w:rFonts w:hint="default"/>
+                <w:b/>
+                <w:bCs/>
+                <w:lang w:val="en-IN" w:eastAsia="zh-CN"/>
+              </w:rPr>
+              <w:instrText xml:space="preserve"> HYPERLINK "https://learn.microsoft.com/en-us/dotnet/api/system.data.idbconnection.begintransaction?view=net-7.0" \l "system-data-idbconnection-begintransaction(system-data-isolationlevel)" </w:instrText>
+            </w:r>
+            <w:r>
+              <w:rPr>
+                <w:rFonts w:hint="default"/>
+                <w:b/>
+                <w:bCs/>
+                <w:lang w:val="en-IN" w:eastAsia="zh-CN"/>
+              </w:rPr>
+              <w:fldChar w:fldCharType="separate"/>
+            </w:r>
+            <w:r>
+              <w:rPr>
+                <w:rFonts w:hint="default"/>
+                <w:b/>
+                <w:bCs/>
+                <w:lang w:val="en-IN"/>
+              </w:rPr>
+              <w:t>BeginTransaction(IsolationLevel)</w:t>
+            </w:r>
+            <w:r>
+              <w:rPr>
+                <w:rFonts w:hint="default"/>
+                <w:b/>
+                <w:bCs/>
+                <w:lang w:val="en-IN" w:eastAsia="zh-CN"/>
+              </w:rPr>
+              <w:fldChar w:fldCharType="end"/>
+            </w:r>
+          </w:p>
+        </w:tc>
+        <w:tc>
+          <w:tcPr>
+            <w:tcW w:w="0" w:type="auto"/>
+            <w:shd w:val="clear" w:color="auto" w:fill="FFFFFF" w:themeFill="background1"/>
+            <w:vAlign w:val="top"/>
+          </w:tcPr>
+          <w:p>
+            <w:pPr>
+              <w:bidi w:val="0"/>
+              <w:rPr>
+                <w:rFonts w:hint="default"/>
+                <w:lang w:val="en-IN"/>
+              </w:rPr>
+            </w:pPr>
+            <w:r>
+              <w:rPr>
+                <w:rFonts w:hint="default"/>
+                <w:lang w:val="en-IN"/>
+              </w:rPr>
+              <w:t>Begins a database transaction with the specified </w:t>
+            </w:r>
+            <w:r>
+              <w:rPr>
+                <w:rFonts w:hint="default"/>
+                <w:lang w:val="en-IN"/>
+              </w:rPr>
+              <w:fldChar w:fldCharType="begin"/>
+            </w:r>
+            <w:r>
+              <w:rPr>
+                <w:rFonts w:hint="default"/>
+                <w:lang w:val="en-IN"/>
+              </w:rPr>
+              <w:instrText xml:space="preserve"> HYPERLINK "https://learn.microsoft.com/en-us/dotnet/api/system.data.isolationlevel?view=net-7.0" </w:instrText>
+            </w:r>
+            <w:r>
+              <w:rPr>
+                <w:rFonts w:hint="default"/>
+                <w:lang w:val="en-IN"/>
+              </w:rPr>
+              <w:fldChar w:fldCharType="separate"/>
+            </w:r>
+            <w:r>
+              <w:rPr>
+                <w:rFonts w:hint="default"/>
+                <w:lang w:val="en-IN"/>
+              </w:rPr>
+              <w:t>IsolationLevel</w:t>
+            </w:r>
+            <w:r>
+              <w:rPr>
+                <w:rFonts w:hint="default"/>
+                <w:lang w:val="en-IN"/>
+              </w:rPr>
+              <w:fldChar w:fldCharType="end"/>
+            </w:r>
+            <w:r>
+              <w:rPr>
+                <w:rFonts w:hint="default"/>
+                <w:lang w:val="en-IN"/>
+              </w:rPr>
+              <w:t> value.</w:t>
+            </w:r>
+          </w:p>
+        </w:tc>
+      </w:tr>
+      <w:tr>
+        <w:tblPrEx>
+          <w:tblBorders>
+            <w:top w:val="none" w:color="auto" w:sz="0" w:space="0"/>
+            <w:left w:val="none" w:color="auto" w:sz="0" w:space="0"/>
+            <w:bottom w:val="none" w:color="auto" w:sz="0" w:space="0"/>
+            <w:right w:val="none" w:color="auto" w:sz="0" w:space="0"/>
+            <w:insideH w:val="none" w:color="auto" w:sz="0" w:space="0"/>
+            <w:insideV w:val="none" w:color="auto" w:sz="0" w:space="0"/>
+          </w:tblBorders>
+          <w:tblCellMar>
+            <w:top w:w="15" w:type="dxa"/>
+            <w:left w:w="15" w:type="dxa"/>
+            <w:bottom w:w="15" w:type="dxa"/>
+            <w:right w:w="15" w:type="dxa"/>
+          </w:tblCellMar>
+        </w:tblPrEx>
+        <w:tc>
+          <w:tcPr>
+            <w:tcW w:w="2846" w:type="dxa"/>
+            <w:shd w:val="clear" w:color="auto" w:fill="FFFFFF" w:themeFill="background1"/>
+            <w:vAlign w:val="top"/>
+          </w:tcPr>
+          <w:p>
+            <w:pPr>
+              <w:bidi w:val="0"/>
+              <w:rPr>
+                <w:rFonts w:hint="default"/>
+                <w:b/>
+                <w:bCs/>
+                <w:lang w:val="en-IN"/>
+              </w:rPr>
+            </w:pPr>
+            <w:r>
+              <w:rPr>
+                <w:rFonts w:hint="default"/>
+                <w:b/>
+                <w:bCs/>
+                <w:lang w:val="en-IN" w:eastAsia="zh-CN"/>
+              </w:rPr>
+              <w:fldChar w:fldCharType="begin"/>
+            </w:r>
+            <w:r>
+              <w:rPr>
+                <w:rFonts w:hint="default"/>
+                <w:b/>
+                <w:bCs/>
+                <w:lang w:val="en-IN" w:eastAsia="zh-CN"/>
+              </w:rPr>
+              <w:instrText xml:space="preserve"> HYPERLINK "https://learn.microsoft.com/en-us/dotnet/api/system.data.idbconnection.changedatabase?view=net-7.0" \l "system-data-idbconnection-changedatabase(system-string)" </w:instrText>
+            </w:r>
+            <w:r>
+              <w:rPr>
+                <w:rFonts w:hint="default"/>
+                <w:b/>
+                <w:bCs/>
+                <w:lang w:val="en-IN" w:eastAsia="zh-CN"/>
+              </w:rPr>
+              <w:fldChar w:fldCharType="separate"/>
+            </w:r>
+            <w:r>
+              <w:rPr>
+                <w:rFonts w:hint="default"/>
+                <w:b/>
+                <w:bCs/>
+                <w:lang w:val="en-IN"/>
+              </w:rPr>
+              <w:t>ChangeDatabase(String)</w:t>
+            </w:r>
+            <w:r>
+              <w:rPr>
+                <w:rFonts w:hint="default"/>
+                <w:b/>
+                <w:bCs/>
+                <w:lang w:val="en-IN" w:eastAsia="zh-CN"/>
+              </w:rPr>
+              <w:fldChar w:fldCharType="end"/>
+            </w:r>
+          </w:p>
+        </w:tc>
+        <w:tc>
+          <w:tcPr>
+            <w:tcW w:w="0" w:type="auto"/>
+            <w:shd w:val="clear" w:color="auto" w:fill="FFFFFF" w:themeFill="background1"/>
+            <w:vAlign w:val="top"/>
+          </w:tcPr>
+          <w:p>
+            <w:pPr>
+              <w:bidi w:val="0"/>
+              <w:rPr>
+                <w:rFonts w:hint="default"/>
+                <w:lang w:val="en-IN"/>
+              </w:rPr>
+            </w:pPr>
+            <w:r>
+              <w:rPr>
+                <w:rFonts w:hint="default"/>
+                <w:lang w:val="en-IN"/>
+              </w:rPr>
+              <w:t>Changes the current database for an open Connection object.</w:t>
+            </w:r>
+          </w:p>
+        </w:tc>
+      </w:tr>
+      <w:tr>
+        <w:tblPrEx>
+          <w:tblBorders>
+            <w:top w:val="none" w:color="auto" w:sz="0" w:space="0"/>
+            <w:left w:val="none" w:color="auto" w:sz="0" w:space="0"/>
+            <w:bottom w:val="none" w:color="auto" w:sz="0" w:space="0"/>
+            <w:right w:val="none" w:color="auto" w:sz="0" w:space="0"/>
+            <w:insideH w:val="none" w:color="auto" w:sz="0" w:space="0"/>
+            <w:insideV w:val="none" w:color="auto" w:sz="0" w:space="0"/>
+          </w:tblBorders>
+          <w:shd w:val="clear" w:color="auto" w:fill="FFFFFF" w:themeFill="background1"/>
+          <w:tblCellMar>
+            <w:top w:w="15" w:type="dxa"/>
+            <w:left w:w="15" w:type="dxa"/>
+            <w:bottom w:w="15" w:type="dxa"/>
+            <w:right w:w="15" w:type="dxa"/>
+          </w:tblCellMar>
+        </w:tblPrEx>
+        <w:tc>
+          <w:tcPr>
+            <w:tcW w:w="2846" w:type="dxa"/>
+            <w:shd w:val="clear" w:color="auto" w:fill="FFFFFF" w:themeFill="background1"/>
+            <w:vAlign w:val="top"/>
+          </w:tcPr>
+          <w:p>
+            <w:pPr>
+              <w:bidi w:val="0"/>
+              <w:rPr>
+                <w:rFonts w:hint="default"/>
+                <w:b/>
+                <w:bCs/>
+                <w:lang w:val="en-IN"/>
+              </w:rPr>
+            </w:pPr>
+            <w:r>
+              <w:rPr>
+                <w:rFonts w:hint="default"/>
+                <w:b/>
+                <w:bCs/>
+                <w:lang w:val="en-IN" w:eastAsia="zh-CN"/>
+              </w:rPr>
+              <w:fldChar w:fldCharType="begin"/>
+            </w:r>
+            <w:r>
+              <w:rPr>
+                <w:rFonts w:hint="default"/>
+                <w:b/>
+                <w:bCs/>
+                <w:lang w:val="en-IN" w:eastAsia="zh-CN"/>
+              </w:rPr>
+              <w:instrText xml:space="preserve"> HYPERLINK "https://learn.microsoft.com/en-us/dotnet/api/system.data.idbconnection.close?view=net-7.0" \l "system-data-idbconnection-close" </w:instrText>
+            </w:r>
+            <w:r>
+              <w:rPr>
+                <w:rFonts w:hint="default"/>
+                <w:b/>
+                <w:bCs/>
+                <w:lang w:val="en-IN" w:eastAsia="zh-CN"/>
+              </w:rPr>
+              <w:fldChar w:fldCharType="separate"/>
+            </w:r>
+            <w:r>
+              <w:rPr>
+                <w:rFonts w:hint="default"/>
+                <w:b/>
+                <w:bCs/>
+                <w:lang w:val="en-IN"/>
+              </w:rPr>
+              <w:t>Close()</w:t>
+            </w:r>
+            <w:r>
+              <w:rPr>
+                <w:rFonts w:hint="default"/>
+                <w:b/>
+                <w:bCs/>
+                <w:lang w:val="en-IN" w:eastAsia="zh-CN"/>
+              </w:rPr>
+              <w:fldChar w:fldCharType="end"/>
+            </w:r>
+          </w:p>
+        </w:tc>
+        <w:tc>
+          <w:tcPr>
+            <w:tcW w:w="0" w:type="auto"/>
+            <w:shd w:val="clear" w:color="auto" w:fill="FFFFFF" w:themeFill="background1"/>
+            <w:vAlign w:val="top"/>
+          </w:tcPr>
+          <w:p>
+            <w:pPr>
+              <w:bidi w:val="0"/>
+              <w:rPr>
+                <w:rFonts w:hint="default"/>
+                <w:lang w:val="en-IN"/>
+              </w:rPr>
+            </w:pPr>
+            <w:r>
+              <w:rPr>
+                <w:rFonts w:hint="default"/>
+                <w:lang w:val="en-IN"/>
+              </w:rPr>
+              <w:t>Closes the connection to the database.</w:t>
+            </w:r>
+          </w:p>
+        </w:tc>
+      </w:tr>
+      <w:tr>
+        <w:tblPrEx>
+          <w:tblBorders>
+            <w:top w:val="none" w:color="auto" w:sz="0" w:space="0"/>
+            <w:left w:val="none" w:color="auto" w:sz="0" w:space="0"/>
+            <w:bottom w:val="none" w:color="auto" w:sz="0" w:space="0"/>
+            <w:right w:val="none" w:color="auto" w:sz="0" w:space="0"/>
+            <w:insideH w:val="none" w:color="auto" w:sz="0" w:space="0"/>
+            <w:insideV w:val="none" w:color="auto" w:sz="0" w:space="0"/>
+          </w:tblBorders>
+          <w:shd w:val="clear" w:color="auto" w:fill="FFFFFF" w:themeFill="background1"/>
+          <w:tblCellMar>
+            <w:top w:w="15" w:type="dxa"/>
+            <w:left w:w="15" w:type="dxa"/>
+            <w:bottom w:w="15" w:type="dxa"/>
+            <w:right w:w="15" w:type="dxa"/>
+          </w:tblCellMar>
+        </w:tblPrEx>
+        <w:tc>
+          <w:tcPr>
+            <w:tcW w:w="2846" w:type="dxa"/>
+            <w:shd w:val="clear" w:color="auto" w:fill="FFFFFF" w:themeFill="background1"/>
+            <w:vAlign w:val="top"/>
+          </w:tcPr>
+          <w:p>
+            <w:pPr>
+              <w:bidi w:val="0"/>
+              <w:rPr>
+                <w:rFonts w:hint="default"/>
+                <w:b/>
+                <w:bCs/>
+                <w:lang w:val="en-IN"/>
+              </w:rPr>
+            </w:pPr>
+            <w:r>
+              <w:rPr>
+                <w:rFonts w:hint="default"/>
+                <w:b/>
+                <w:bCs/>
+                <w:lang w:val="en-IN" w:eastAsia="zh-CN"/>
+              </w:rPr>
+              <w:fldChar w:fldCharType="begin"/>
+            </w:r>
+            <w:r>
+              <w:rPr>
+                <w:rFonts w:hint="default"/>
+                <w:b/>
+                <w:bCs/>
+                <w:lang w:val="en-IN" w:eastAsia="zh-CN"/>
+              </w:rPr>
+              <w:instrText xml:space="preserve"> HYPERLINK "https://learn.microsoft.com/en-us/dotnet/api/system.data.idbconnection.createcommand?view=net-7.0" \l "system-data-idbconnection-createcommand" </w:instrText>
+            </w:r>
+            <w:r>
+              <w:rPr>
+                <w:rFonts w:hint="default"/>
+                <w:b/>
+                <w:bCs/>
+                <w:lang w:val="en-IN" w:eastAsia="zh-CN"/>
+              </w:rPr>
+              <w:fldChar w:fldCharType="separate"/>
+            </w:r>
+            <w:r>
+              <w:rPr>
+                <w:rFonts w:hint="default"/>
+                <w:b/>
+                <w:bCs/>
+                <w:lang w:val="en-IN"/>
+              </w:rPr>
+              <w:t>CreateCommand()</w:t>
+            </w:r>
+            <w:r>
+              <w:rPr>
+                <w:rFonts w:hint="default"/>
+                <w:b/>
+                <w:bCs/>
+                <w:lang w:val="en-IN" w:eastAsia="zh-CN"/>
+              </w:rPr>
+              <w:fldChar w:fldCharType="end"/>
+            </w:r>
+          </w:p>
+        </w:tc>
+        <w:tc>
+          <w:tcPr>
+            <w:tcW w:w="0" w:type="auto"/>
+            <w:shd w:val="clear" w:color="auto" w:fill="FFFFFF" w:themeFill="background1"/>
+            <w:vAlign w:val="top"/>
+          </w:tcPr>
+          <w:p>
+            <w:pPr>
+              <w:bidi w:val="0"/>
+              <w:rPr>
+                <w:rFonts w:hint="default"/>
+                <w:lang w:val="en-IN"/>
+              </w:rPr>
+            </w:pPr>
+            <w:r>
+              <w:rPr>
+                <w:rFonts w:hint="default"/>
+                <w:lang w:val="en-IN"/>
+              </w:rPr>
+              <w:t>Creates and returns a Command object associated with the connection.</w:t>
+            </w:r>
+          </w:p>
+        </w:tc>
+      </w:tr>
+      <w:tr>
+        <w:tblPrEx>
+          <w:tblBorders>
+            <w:top w:val="none" w:color="auto" w:sz="0" w:space="0"/>
+            <w:left w:val="none" w:color="auto" w:sz="0" w:space="0"/>
+            <w:bottom w:val="none" w:color="auto" w:sz="0" w:space="0"/>
+            <w:right w:val="none" w:color="auto" w:sz="0" w:space="0"/>
+            <w:insideH w:val="none" w:color="auto" w:sz="0" w:space="0"/>
+            <w:insideV w:val="none" w:color="auto" w:sz="0" w:space="0"/>
+          </w:tblBorders>
+          <w:tblCellMar>
+            <w:top w:w="15" w:type="dxa"/>
+            <w:left w:w="15" w:type="dxa"/>
+            <w:bottom w:w="15" w:type="dxa"/>
+            <w:right w:w="15" w:type="dxa"/>
+          </w:tblCellMar>
+        </w:tblPrEx>
+        <w:tc>
+          <w:tcPr>
+            <w:tcW w:w="2846" w:type="dxa"/>
+            <w:shd w:val="clear" w:color="auto" w:fill="FFFFFF" w:themeFill="background1"/>
+            <w:vAlign w:val="top"/>
+          </w:tcPr>
+          <w:p>
+            <w:pPr>
+              <w:bidi w:val="0"/>
+              <w:rPr>
+                <w:rFonts w:hint="default"/>
+                <w:b/>
+                <w:bCs/>
+                <w:lang w:val="en-IN"/>
+              </w:rPr>
+            </w:pPr>
+            <w:r>
+              <w:rPr>
+                <w:rFonts w:hint="default"/>
+                <w:b/>
+                <w:bCs/>
+                <w:lang w:val="en-IN" w:eastAsia="zh-CN"/>
+              </w:rPr>
+              <w:fldChar w:fldCharType="begin"/>
+            </w:r>
+            <w:r>
+              <w:rPr>
+                <w:rFonts w:hint="default"/>
+                <w:b/>
+                <w:bCs/>
+                <w:lang w:val="en-IN" w:eastAsia="zh-CN"/>
+              </w:rPr>
+              <w:instrText xml:space="preserve"> HYPERLINK "https://learn.microsoft.com/en-us/dotnet/api/system.idisposable.dispose?view=net-7.0" \l "system-idisposable-dispose" </w:instrText>
+            </w:r>
+            <w:r>
+              <w:rPr>
+                <w:rFonts w:hint="default"/>
+                <w:b/>
+                <w:bCs/>
+                <w:lang w:val="en-IN" w:eastAsia="zh-CN"/>
+              </w:rPr>
+              <w:fldChar w:fldCharType="separate"/>
+            </w:r>
+            <w:r>
+              <w:rPr>
+                <w:rFonts w:hint="default"/>
+                <w:b/>
+                <w:bCs/>
+                <w:lang w:val="en-IN"/>
+              </w:rPr>
+              <w:t>Dispose()</w:t>
+            </w:r>
+            <w:r>
+              <w:rPr>
+                <w:rFonts w:hint="default"/>
+                <w:b/>
+                <w:bCs/>
+                <w:lang w:val="en-IN" w:eastAsia="zh-CN"/>
+              </w:rPr>
+              <w:fldChar w:fldCharType="end"/>
+            </w:r>
+          </w:p>
+        </w:tc>
+        <w:tc>
+          <w:tcPr>
+            <w:tcW w:w="0" w:type="auto"/>
+            <w:shd w:val="clear" w:color="auto" w:fill="FFFFFF" w:themeFill="background1"/>
+            <w:vAlign w:val="top"/>
+          </w:tcPr>
+          <w:p>
+            <w:pPr>
+              <w:bidi w:val="0"/>
+              <w:rPr>
+                <w:rFonts w:hint="default"/>
+                <w:lang w:val="en-IN"/>
+              </w:rPr>
+            </w:pPr>
+            <w:r>
+              <w:rPr>
+                <w:rFonts w:hint="default"/>
+                <w:lang w:val="en-IN"/>
+              </w:rPr>
+              <w:t>Performs application-defined tasks associated with freeing, releasing, or resetting unmanaged resources.</w:t>
+            </w:r>
+          </w:p>
+          <w:p>
+            <w:pPr>
+              <w:bidi w:val="0"/>
+              <w:rPr>
+                <w:rFonts w:hint="default"/>
+                <w:lang w:val="en-IN"/>
+              </w:rPr>
+            </w:pPr>
+            <w:r>
+              <w:rPr>
+                <w:rFonts w:hint="default"/>
+                <w:lang w:val="en-IN" w:eastAsia="zh-CN"/>
+              </w:rPr>
+              <w:t>(Inherited from </w:t>
+            </w:r>
+            <w:r>
+              <w:rPr>
+                <w:rFonts w:hint="default"/>
+                <w:lang w:val="en-IN" w:eastAsia="zh-CN"/>
+              </w:rPr>
+              <w:fldChar w:fldCharType="begin"/>
+            </w:r>
+            <w:r>
+              <w:rPr>
+                <w:rFonts w:hint="default"/>
+                <w:lang w:val="en-IN" w:eastAsia="zh-CN"/>
+              </w:rPr>
+              <w:instrText xml:space="preserve"> HYPERLINK "https://learn.microsoft.com/en-us/dotnet/api/system.idisposable?view=net-7.0" </w:instrText>
+            </w:r>
+            <w:r>
+              <w:rPr>
+                <w:rFonts w:hint="default"/>
+                <w:lang w:val="en-IN" w:eastAsia="zh-CN"/>
+              </w:rPr>
+              <w:fldChar w:fldCharType="separate"/>
+            </w:r>
+            <w:r>
+              <w:rPr>
+                <w:rFonts w:hint="default"/>
+                <w:lang w:val="en-IN"/>
+              </w:rPr>
+              <w:t>IDisposable</w:t>
+            </w:r>
+            <w:r>
+              <w:rPr>
+                <w:rFonts w:hint="default"/>
+                <w:lang w:val="en-IN" w:eastAsia="zh-CN"/>
+              </w:rPr>
+              <w:fldChar w:fldCharType="end"/>
+            </w:r>
+            <w:r>
+              <w:rPr>
+                <w:rFonts w:hint="default"/>
+                <w:lang w:val="en-IN" w:eastAsia="zh-CN"/>
+              </w:rPr>
+              <w:t>)</w:t>
+            </w:r>
+          </w:p>
+        </w:tc>
+      </w:tr>
+      <w:tr>
+        <w:tblPrEx>
+          <w:tblBorders>
+            <w:top w:val="none" w:color="auto" w:sz="0" w:space="0"/>
+            <w:left w:val="none" w:color="auto" w:sz="0" w:space="0"/>
+            <w:bottom w:val="none" w:color="auto" w:sz="0" w:space="0"/>
+            <w:right w:val="none" w:color="auto" w:sz="0" w:space="0"/>
+            <w:insideH w:val="none" w:color="auto" w:sz="0" w:space="0"/>
+            <w:insideV w:val="none" w:color="auto" w:sz="0" w:space="0"/>
+          </w:tblBorders>
+          <w:tblCellMar>
+            <w:top w:w="15" w:type="dxa"/>
+            <w:left w:w="15" w:type="dxa"/>
+            <w:bottom w:w="15" w:type="dxa"/>
+            <w:right w:w="15" w:type="dxa"/>
+          </w:tblCellMar>
+        </w:tblPrEx>
+        <w:tc>
+          <w:tcPr>
+            <w:tcW w:w="2846" w:type="dxa"/>
+            <w:shd w:val="clear" w:color="auto" w:fill="FFFFFF" w:themeFill="background1"/>
+            <w:vAlign w:val="top"/>
+          </w:tcPr>
+          <w:p>
+            <w:pPr>
+              <w:bidi w:val="0"/>
+              <w:rPr>
+                <w:rFonts w:hint="default"/>
+                <w:b/>
+                <w:bCs/>
+                <w:lang w:val="en-IN"/>
+              </w:rPr>
+            </w:pPr>
+            <w:r>
+              <w:rPr>
+                <w:rFonts w:hint="default"/>
+                <w:b/>
+                <w:bCs/>
+                <w:lang w:val="en-IN" w:eastAsia="zh-CN"/>
+              </w:rPr>
+              <w:fldChar w:fldCharType="begin"/>
+            </w:r>
+            <w:r>
+              <w:rPr>
+                <w:rFonts w:hint="default"/>
+                <w:b/>
+                <w:bCs/>
+                <w:lang w:val="en-IN" w:eastAsia="zh-CN"/>
+              </w:rPr>
+              <w:instrText xml:space="preserve"> HYPERLINK "https://learn.microsoft.com/en-us/dotnet/api/system.data.idbconnection.open?view=net-7.0" \l "system-data-idbconnection-open" </w:instrText>
+            </w:r>
+            <w:r>
+              <w:rPr>
+                <w:rFonts w:hint="default"/>
+                <w:b/>
+                <w:bCs/>
+                <w:lang w:val="en-IN" w:eastAsia="zh-CN"/>
+              </w:rPr>
+              <w:fldChar w:fldCharType="separate"/>
+            </w:r>
+            <w:r>
+              <w:rPr>
+                <w:rFonts w:hint="default"/>
+                <w:b/>
+                <w:bCs/>
+                <w:lang w:val="en-IN"/>
+              </w:rPr>
+              <w:t>Open()</w:t>
+            </w:r>
+            <w:r>
+              <w:rPr>
+                <w:rFonts w:hint="default"/>
+                <w:b/>
+                <w:bCs/>
+                <w:lang w:val="en-IN" w:eastAsia="zh-CN"/>
+              </w:rPr>
+              <w:fldChar w:fldCharType="end"/>
+            </w:r>
+          </w:p>
+        </w:tc>
+        <w:tc>
+          <w:tcPr>
+            <w:tcW w:w="0" w:type="auto"/>
+            <w:shd w:val="clear" w:color="auto" w:fill="FFFFFF" w:themeFill="background1"/>
+            <w:vAlign w:val="top"/>
+          </w:tcPr>
+          <w:p>
+            <w:pPr>
+              <w:bidi w:val="0"/>
+              <w:rPr>
+                <w:rFonts w:hint="default"/>
+                <w:lang w:val="en-IN"/>
+              </w:rPr>
+            </w:pPr>
+            <w:r>
+              <w:rPr>
+                <w:rFonts w:hint="default"/>
+                <w:lang w:val="en-IN"/>
+              </w:rPr>
+              <w:t>Opens a database connection with the settings specified by the ConnectionString property of the provider-specific Connection object.</w:t>
+            </w:r>
+          </w:p>
+        </w:tc>
+      </w:tr>
+      <w:bookmarkEnd w:id="0"/>
+    </w:tbl>
+    <w:p>
+      <w:pPr>
+        <w:bidi w:val="0"/>
+        <w:rPr>
+          <w:rFonts w:hint="default"/>
+          <w:lang w:val="en-IN"/>
+        </w:rPr>
+      </w:pPr>
+    </w:p>
+    <w:p>
+      <w:pPr>
+        <w:pStyle w:val="4"/>
+        <w:bidi w:val="0"/>
+        <w:rPr>
+          <w:rFonts w:hint="default"/>
+          <w:lang w:val="en-IN"/>
+        </w:rPr>
+      </w:pPr>
+      <w:r>
+        <w:rPr>
+          <w:rFonts w:hint="default"/>
+          <w:lang w:val="en-IN"/>
+        </w:rPr>
         <w:t xml:space="preserve">Connection string </w:t>
       </w:r>
-      <w:bookmarkStart w:id="0" w:name="_GoBack"/>
-      <w:bookmarkEnd w:id="0"/>
     </w:p>
     <w:p>
       <w:pPr>
@@ -146,7 +1556,7 @@
       <w:r>
         <w:rPr>
           <w:rFonts w:hint="default"/>
-          <w:color w:val="C00000"/>
+          <w:color w:val="auto"/>
           <w:lang w:val="en-US"/>
         </w:rPr>
         <w:t>Dapper - Lightweight</w:t>
@@ -1937,7 +3347,7 @@
       </w:r>
       <w:r>
         <w:rPr>
-          <w:rStyle w:val="7"/>
+          <w:rStyle w:val="8"/>
           <w:rFonts w:hint="default" w:ascii="Times New Roman" w:hAnsi="Times New Roman" w:cs="Times New Roman"/>
           <w:lang w:val="en-IN"/>
         </w:rPr>
@@ -3721,6 +5131,16 @@
     </w:tblPr>
   </w:style>
   <w:style w:type="character" w:styleId="7">
+    <w:name w:val="HTML Code"/>
+    <w:basedOn w:val="5"/>
+    <w:uiPriority w:val="0"/>
+    <w:rPr>
+      <w:rFonts w:ascii="Courier New" w:hAnsi="Courier New" w:cs="Courier New"/>
+      <w:sz w:val="20"/>
+      <w:szCs w:val="20"/>
+    </w:rPr>
+  </w:style>
+  <w:style w:type="character" w:styleId="8">
     <w:name w:val="Hyperlink"/>
     <w:basedOn w:val="5"/>
     <w:qFormat/>
@@ -3728,6 +5148,21 @@
     <w:rPr>
       <w:color w:val="0000FF"/>
       <w:u w:val="single"/>
+    </w:rPr>
+  </w:style>
+  <w:style w:type="paragraph" w:styleId="9">
+    <w:name w:val="Normal (Web)"/>
+    <w:uiPriority w:val="0"/>
+    <w:pPr>
+      <w:spacing w:before="0" w:beforeAutospacing="1" w:after="0" w:afterAutospacing="1"/>
+      <w:ind w:left="0" w:right="0"/>
+      <w:jc w:val="left"/>
+    </w:pPr>
+    <w:rPr>
+      <w:kern w:val="0"/>
+      <w:sz w:val="24"/>
+      <w:szCs w:val="24"/>
+      <w:lang w:val="en-US" w:eastAsia="zh-CN" w:bidi="ar"/>
     </w:rPr>
   </w:style>
 </w:styles>

</xml_diff>